<commit_message>
updated all results using latest SEIA capacity data
</commit_message>
<xml_diff>
--- a/output/tables.docx
+++ b/output/tables.docx
@@ -374,7 +374,7 @@
                 <w:szCs w:val="22"/>
                 <w:color w:val="000000"/>
               </w:rPr>
-              <w:t xml:space="preserve">15*** (1.04)</w:t>
+              <w:t xml:space="preserve">15 (1.04)***</w:t>
             </w:r>
           </w:p>
         </w:tc>
@@ -403,7 +403,7 @@
                 <w:szCs w:val="22"/>
                 <w:color w:val="000000"/>
               </w:rPr>
-              <w:t xml:space="preserve">19*** (1.72)</w:t>
+              <w:t xml:space="preserve">19 (1.72)***</w:t>
             </w:r>
           </w:p>
         </w:tc>
@@ -432,7 +432,7 @@
                 <w:szCs w:val="22"/>
                 <w:color w:val="000000"/>
               </w:rPr>
-              <w:t xml:space="preserve">13*** (1.43)</w:t>
+              <w:t xml:space="preserve">13 (1.43)***</w:t>
             </w:r>
           </w:p>
         </w:tc>
@@ -496,7 +496,7 @@
                 <w:szCs w:val="22"/>
                 <w:color w:val="000000"/>
               </w:rPr>
-              <w:t xml:space="preserve">-0.44*** (0.045)</w:t>
+              <w:t xml:space="preserve">-0.44 (0.045)***</w:t>
             </w:r>
           </w:p>
         </w:tc>
@@ -525,7 +525,7 @@
                 <w:szCs w:val="22"/>
                 <w:color w:val="000000"/>
               </w:rPr>
-              <w:t xml:space="preserve">-0.68*** (0.076)</w:t>
+              <w:t xml:space="preserve">-0.68 (0.076)***</w:t>
             </w:r>
           </w:p>
         </w:tc>
@@ -554,7 +554,7 @@
                 <w:szCs w:val="22"/>
                 <w:color w:val="000000"/>
               </w:rPr>
-              <w:t xml:space="preserve">-0.37*** (0.062)</w:t>
+              <w:t xml:space="preserve">-0.37 (0.062)***</w:t>
             </w:r>
           </w:p>
         </w:tc>
@@ -622,7 +622,7 @@
                 <w:szCs w:val="22"/>
                 <w:color w:val="000000"/>
               </w:rPr>
-              <w:t xml:space="preserve">0.15* (0.058)</w:t>
+              <w:t xml:space="preserve">0.15 (0.058)*</w:t>
             </w:r>
           </w:p>
         </w:tc>
@@ -1015,7 +1015,7 @@
       <w:rFonts w:asciiTheme="majorHAnsi" w:eastAsiaTheme="majorEastAsia" w:hAnsiTheme="majorHAnsi" w:cstheme="majorBidi"/>
       <w:b/>
       <w:bCs/>
-      <w:color w:val="4F81BD" w:themeColor="accent1"/>
+      <w:color w:val="345A8A" w:themeColor="accent1" w:themeShade="B5"/>
       <w:sz w:val="32"/>
       <w:szCs w:val="32"/>
     </w:rPr>
@@ -1038,8 +1038,8 @@
       <w:b/>
       <w:bCs/>
       <w:color w:val="4F81BD" w:themeColor="accent1"/>
-      <w:sz w:val="28"/>
-      <w:szCs w:val="28"/>
+      <w:sz w:val="32"/>
+      <w:szCs w:val="32"/>
     </w:rPr>
   </w:style>
   <w:style w:type="paragraph" w:styleId="Heading3">
@@ -1060,8 +1060,8 @@
       <w:b/>
       <w:bCs/>
       <w:color w:val="4F81BD" w:themeColor="accent1"/>
-      <w:sz w:val="24"/>
-      <w:szCs w:val="24"/>
+      <w:sz w:val="28"/>
+      <w:szCs w:val="28"/>
     </w:rPr>
   </w:style>
   <w:style w:type="paragraph" w:styleId="Heading4">
@@ -1079,7 +1079,7 @@
     </w:pPr>
     <w:rPr>
       <w:rFonts w:asciiTheme="majorHAnsi" w:eastAsiaTheme="majorEastAsia" w:hAnsiTheme="majorHAnsi" w:cstheme="majorBidi"/>
-      <w:i/>
+      <w:b/>
       <w:bCs/>
       <w:color w:val="4F81BD" w:themeColor="accent1"/>
       <w:sz w:val="24"/>
@@ -1101,6 +1101,7 @@
     </w:pPr>
     <w:rPr>
       <w:rFonts w:asciiTheme="majorHAnsi" w:eastAsiaTheme="majorEastAsia" w:hAnsiTheme="majorHAnsi" w:cstheme="majorBidi"/>
+      <w:i/>
       <w:iCs/>
       <w:color w:val="4F81BD" w:themeColor="accent1"/>
       <w:sz w:val="24"/>
@@ -1196,8 +1197,14 @@
     <w:qFormat/>
     <w:pPr>
       <w:spacing w:before="100" w:after="100"/>
-      <w:ind w:firstLine="0" w:left="480" w:right="480"/>
-    </w:pPr>
+      <w:ind w:firstLine="0"/>
+    </w:pPr>
+    <w:rPr>
+      <w:rFonts w:asciiTheme="majorHAnsi" w:eastAsiaTheme="majorEastAsia" w:hAnsiTheme="majorHAnsi" w:cstheme="majorBidi"/>
+      <w:bCs/>
+      <w:sz w:val="20"/>
+      <w:szCs w:val="20"/>
+    </w:rPr>
   </w:style>
   <w:style w:type="paragraph" w:styleId="FootnoteText">
     <w:name w:val="Footnote Text"/>
@@ -1290,10 +1297,6 @@
       <w:rFonts w:ascii="Consolas" w:hAnsi="Consolas"/>
       <w:sz w:val="22"/>
     </w:rPr>
-  </w:style>
-  <w:style w:type="character" w:customStyle="1" w:styleId="SectionNumber">
-    <w:name w:val="Section Number"/>
-    <w:basedOn w:val="BodyTextChar"/>
   </w:style>
   <w:style w:type="character" w:styleId="FootnoteReference">
     <w:name w:val="Footnote Reference"/>

</xml_diff>

<commit_message>
relabeled files for reproducibility
</commit_message>
<xml_diff>
--- a/output/tables.docx
+++ b/output/tables.docx
@@ -10,7 +10,7 @@
         <w:tblLook w:firstRow="1" w:lastRow="0" w:firstColumn="0" w:lastColumn="0" w:noHBand="0" w:noVBand="1"/>
       </w:tblPr>
       <w:tblGrid>
-        <w:gridCol w:w="2428"/>
+        <w:gridCol w:w="1755"/>
         <w:gridCol w:w="1927"/>
         <w:gridCol w:w="1927"/>
         <w:gridCol w:w="1927"/>
@@ -403,7 +403,7 @@
                 <w:szCs w:val="22"/>
                 <w:color w:val="000000"/>
               </w:rPr>
-              <w:t xml:space="preserve">19 (1.72)***</w:t>
+              <w:t xml:space="preserve">18 (1.58)***</w:t>
             </w:r>
           </w:p>
         </w:tc>
@@ -432,7 +432,7 @@
                 <w:szCs w:val="22"/>
                 <w:color w:val="000000"/>
               </w:rPr>
-              <w:t xml:space="preserve">13 (1.43)***</w:t>
+              <w:t xml:space="preserve">12 (0.96)***</w:t>
             </w:r>
           </w:p>
         </w:tc>
@@ -440,7 +440,7 @@
       <w:tr>
         <w:trPr>
           <w:cantSplit/>
-          <w:trHeight w:val="621" w:hRule="auto"/>
+          <w:trHeight w:val="617" w:hRule="auto"/>
         </w:trPr>
         <w:tc>
           <w:tcPr>
@@ -467,7 +467,7 @@
                 <w:szCs w:val="22"/>
                 <w:color w:val="000000"/>
               </w:rPr>
-              <w:t xml:space="preserve">log(cumCapacityKw)</w:t>
+              <w:t xml:space="preserve">log_q</w:t>
             </w:r>
           </w:p>
         </w:tc>
@@ -525,7 +525,7 @@
                 <w:szCs w:val="22"/>
                 <w:color w:val="000000"/>
               </w:rPr>
-              <w:t xml:space="preserve">-0.68 (0.076)***</w:t>
+              <w:t xml:space="preserve">-0.57 (0.070)***</w:t>
             </w:r>
           </w:p>
         </w:tc>
@@ -554,7 +554,7 @@
                 <w:szCs w:val="22"/>
                 <w:color w:val="000000"/>
               </w:rPr>
-              <w:t xml:space="preserve">-0.37 (0.062)***</w:t>
+              <w:t xml:space="preserve">-0.33 (0.042)***</w:t>
             </w:r>
           </w:p>
         </w:tc>
@@ -562,7 +562,7 @@
       <w:tr>
         <w:trPr>
           <w:cantSplit/>
-          <w:trHeight w:val="620" w:hRule="auto"/>
+          <w:trHeight w:val="617" w:hRule="auto"/>
         </w:trPr>
         <w:tc>
           <w:tcPr>
@@ -591,7 +591,7 @@
                 <w:szCs w:val="22"/>
                 <w:color w:val="000000"/>
               </w:rPr>
-              <w:t xml:space="preserve">log(price_si)</w:t>
+              <w:t xml:space="preserve">log_p</w:t>
             </w:r>
           </w:p>
         </w:tc>
@@ -653,7 +653,7 @@
                 <w:szCs w:val="22"/>
                 <w:color w:val="000000"/>
               </w:rPr>
-              <w:t xml:space="preserve">0.09 (0.090)</w:t>
+              <w:t xml:space="preserve">0.23 (0.079)*</w:t>
             </w:r>
           </w:p>
         </w:tc>
@@ -684,7 +684,7 @@
                 <w:szCs w:val="22"/>
                 <w:color w:val="000000"/>
               </w:rPr>
-              <w:t xml:space="preserve">0.16 (0.080)</w:t>
+              <w:t xml:space="preserve">0.21 (0.054)**</w:t>
             </w:r>
           </w:p>
         </w:tc>
@@ -1015,7 +1015,7 @@
       <w:rFonts w:asciiTheme="majorHAnsi" w:eastAsiaTheme="majorEastAsia" w:hAnsiTheme="majorHAnsi" w:cstheme="majorBidi"/>
       <w:b/>
       <w:bCs/>
-      <w:color w:val="345A8A" w:themeColor="accent1" w:themeShade="B5"/>
+      <w:color w:val="4F81BD" w:themeColor="accent1"/>
       <w:sz w:val="32"/>
       <w:szCs w:val="32"/>
     </w:rPr>
@@ -1038,8 +1038,8 @@
       <w:b/>
       <w:bCs/>
       <w:color w:val="4F81BD" w:themeColor="accent1"/>
-      <w:sz w:val="32"/>
-      <w:szCs w:val="32"/>
+      <w:sz w:val="28"/>
+      <w:szCs w:val="28"/>
     </w:rPr>
   </w:style>
   <w:style w:type="paragraph" w:styleId="Heading3">
@@ -1060,8 +1060,8 @@
       <w:b/>
       <w:bCs/>
       <w:color w:val="4F81BD" w:themeColor="accent1"/>
-      <w:sz w:val="28"/>
-      <w:szCs w:val="28"/>
+      <w:sz w:val="24"/>
+      <w:szCs w:val="24"/>
     </w:rPr>
   </w:style>
   <w:style w:type="paragraph" w:styleId="Heading4">
@@ -1079,7 +1079,7 @@
     </w:pPr>
     <w:rPr>
       <w:rFonts w:asciiTheme="majorHAnsi" w:eastAsiaTheme="majorEastAsia" w:hAnsiTheme="majorHAnsi" w:cstheme="majorBidi"/>
-      <w:b/>
+      <w:i/>
       <w:bCs/>
       <w:color w:val="4F81BD" w:themeColor="accent1"/>
       <w:sz w:val="24"/>
@@ -1101,7 +1101,6 @@
     </w:pPr>
     <w:rPr>
       <w:rFonts w:asciiTheme="majorHAnsi" w:eastAsiaTheme="majorEastAsia" w:hAnsiTheme="majorHAnsi" w:cstheme="majorBidi"/>
-      <w:i/>
       <w:iCs/>
       <w:color w:val="4F81BD" w:themeColor="accent1"/>
       <w:sz w:val="24"/>
@@ -1197,14 +1196,8 @@
     <w:qFormat/>
     <w:pPr>
       <w:spacing w:before="100" w:after="100"/>
-      <w:ind w:firstLine="0"/>
-    </w:pPr>
-    <w:rPr>
-      <w:rFonts w:asciiTheme="majorHAnsi" w:eastAsiaTheme="majorEastAsia" w:hAnsiTheme="majorHAnsi" w:cstheme="majorBidi"/>
-      <w:bCs/>
-      <w:sz w:val="20"/>
-      <w:szCs w:val="20"/>
-    </w:rPr>
+      <w:ind w:firstLine="0" w:left="480" w:right="480"/>
+    </w:pPr>
   </w:style>
   <w:style w:type="paragraph" w:styleId="FootnoteText">
     <w:name w:val="Footnote Text"/>
@@ -1297,6 +1290,10 @@
       <w:rFonts w:ascii="Consolas" w:hAnsi="Consolas"/>
       <w:sz w:val="22"/>
     </w:rPr>
+  </w:style>
+  <w:style w:type="character" w:customStyle="1" w:styleId="SectionNumber">
+    <w:name w:val="Section Number"/>
+    <w:basedOn w:val="BodyTextChar"/>
   </w:style>
   <w:style w:type="character" w:styleId="FootnoteReference">
     <w:name w:val="Footnote Reference"/>

</xml_diff>